<commit_message>
added files for lab1 for FILP
</commit_message>
<xml_diff>
--- a/Функциональное и логическое программирование/ЛР1/ЛР1.docx
+++ b/Функциональное и логическое программирование/ЛР1/ЛР1.docx
@@ -37,14 +37,31 @@
       <w:r>
         <w:t>Более сложные данные – списки и точечные пары (структуры) строятся из унифицированных структур – блоков памяти – бинарных узлов.</w:t>
       </w:r>
-      <w:bookmarkStart w:id="0" w:name="_GoBack"/>
-      <w:bookmarkEnd w:id="0"/>
-    </w:p>
+    </w:p>
+    <w:p/>
+    <w:p/>
+    <w:p/>
+    <w:p/>
+    <w:p/>
+    <w:p/>
+    <w:p/>
+    <w:p/>
+    <w:p/>
+    <w:p/>
+    <w:p/>
+    <w:p/>
+    <w:p/>
+    <w:p/>
+    <w:p/>
+    <w:p/>
+    <w:p/>
+    <w:p/>
     <w:p>
       <w:pPr>
         <w:pStyle w:val="2"/>
       </w:pPr>
       <w:r>
+        <w:lastRenderedPageBreak/>
         <w:t>Теоретические вопросы</w:t>
       </w:r>
     </w:p>
@@ -94,9 +111,6 @@
         <w:ind w:firstLine="0"/>
       </w:pPr>
       <w:r>
-        <w:t xml:space="preserve">Точечная пара это два </w:t>
-      </w:r>
-      <w:r>
         <w:rPr>
           <w:lang w:val="en-US"/>
         </w:rPr>
@@ -106,6 +120,104 @@
         <w:t>-</w:t>
       </w:r>
       <w:r>
+        <w:t xml:space="preserve">выражение </w:t>
+      </w:r>
+      <w:r>
+        <w:t xml:space="preserve">= </w:t>
+      </w:r>
+      <w:r>
+        <w:t xml:space="preserve">атом </w:t>
+      </w:r>
+      <w:r>
+        <w:t xml:space="preserve">/ </w:t>
+      </w:r>
+      <w:r>
+        <w:t>точечная пара</w:t>
+      </w:r>
+    </w:p>
+    <w:p>
+      <w:pPr>
+        <w:ind w:firstLine="0"/>
+      </w:pPr>
+      <w:r>
+        <w:t>Атом</w:t>
+      </w:r>
+      <w:r>
+        <w:t xml:space="preserve"> </w:t>
+      </w:r>
+      <w:proofErr w:type="gramStart"/>
+      <w:r>
+        <w:t xml:space="preserve">= </w:t>
+      </w:r>
+      <w:r>
+        <w:t xml:space="preserve"> символ</w:t>
+      </w:r>
+      <w:proofErr w:type="gramEnd"/>
+      <w:r>
+        <w:t xml:space="preserve"> </w:t>
+      </w:r>
+      <w:r>
+        <w:t xml:space="preserve">/ </w:t>
+      </w:r>
+      <w:r>
+        <w:t>спец. символ</w:t>
+      </w:r>
+      <w:r>
+        <w:t xml:space="preserve"> {</w:t>
+      </w:r>
+      <w:r>
+        <w:rPr>
+          <w:lang w:val="en-US"/>
+        </w:rPr>
+        <w:t>T</w:t>
+      </w:r>
+      <w:r>
+        <w:t>,</w:t>
+      </w:r>
+      <w:r>
+        <w:rPr>
+          <w:lang w:val="en-US"/>
+        </w:rPr>
+        <w:t>Nil</w:t>
+      </w:r>
+      <w:r>
+        <w:t xml:space="preserve">} / </w:t>
+      </w:r>
+      <w:proofErr w:type="spellStart"/>
+      <w:r>
+        <w:t>самоопределяемый</w:t>
+      </w:r>
+      <w:proofErr w:type="spellEnd"/>
+      <w:r>
+        <w:t xml:space="preserve"> атом</w:t>
+      </w:r>
+    </w:p>
+    <w:p>
+      <w:pPr>
+        <w:ind w:firstLine="0"/>
+      </w:pPr>
+      <w:r>
+        <w:t>Точечная пара</w:t>
+      </w:r>
+      <w:r>
+        <w:t xml:space="preserve"> </w:t>
+      </w:r>
+      <w:r>
+        <w:t xml:space="preserve">= </w:t>
+      </w:r>
+      <w:r>
+        <w:t xml:space="preserve">два </w:t>
+      </w:r>
+      <w:r>
+        <w:rPr>
+          <w:lang w:val="en-US"/>
+        </w:rPr>
+        <w:t>S</w:t>
+      </w:r>
+      <w:r>
+        <w:t>-</w:t>
+      </w:r>
+      <w:r>
         <w:t>выражения</w:t>
       </w:r>
     </w:p>
@@ -113,6 +225,487 @@
       <w:pPr>
         <w:ind w:firstLine="0"/>
       </w:pPr>
+      <w:r>
+        <w:t xml:space="preserve">Список </w:t>
+      </w:r>
+      <w:r>
+        <w:t xml:space="preserve">= </w:t>
+      </w:r>
+      <w:r>
+        <w:t>рекурсивно определённая динамическая структура данных, которая может быть:</w:t>
+      </w:r>
+    </w:p>
+    <w:p>
+      <w:pPr>
+        <w:ind w:left="708" w:firstLine="0"/>
+      </w:pPr>
+      <w:r>
+        <w:t xml:space="preserve">Список </w:t>
+      </w:r>
+      <w:r>
+        <w:t xml:space="preserve">= </w:t>
+      </w:r>
+      <w:r>
+        <w:t xml:space="preserve">пустой список </w:t>
+      </w:r>
+      <w:r>
+        <w:t xml:space="preserve">/ </w:t>
+      </w:r>
+      <w:r>
+        <w:t>непустой список</w:t>
+      </w:r>
+    </w:p>
+    <w:p>
+      <w:pPr>
+        <w:ind w:left="708" w:firstLine="0"/>
+      </w:pPr>
+      <w:r>
+        <w:t xml:space="preserve">Пустой список </w:t>
+      </w:r>
+      <w:r>
+        <w:t xml:space="preserve">= </w:t>
+      </w:r>
+      <w:r>
+        <w:t xml:space="preserve">() </w:t>
+      </w:r>
+      <w:r>
+        <w:t xml:space="preserve">/ </w:t>
+      </w:r>
+      <w:r>
+        <w:rPr>
+          <w:lang w:val="en-US"/>
+        </w:rPr>
+        <w:t>Nil</w:t>
+      </w:r>
+    </w:p>
+    <w:p>
+      <w:pPr>
+        <w:ind w:left="708" w:firstLine="0"/>
+      </w:pPr>
+      <w:r>
+        <w:t xml:space="preserve">Непустой список </w:t>
+      </w:r>
+      <w:r>
+        <w:t xml:space="preserve">= </w:t>
+      </w:r>
+      <w:proofErr w:type="gramStart"/>
+      <w:r>
+        <w:t>точечная пара</w:t>
+      </w:r>
+      <w:proofErr w:type="gramEnd"/>
+      <w:r>
+        <w:t xml:space="preserve"> состоящая из головы и хвоста</w:t>
+      </w:r>
+    </w:p>
+    <w:p>
+      <w:pPr>
+        <w:ind w:left="708" w:firstLine="0"/>
+      </w:pPr>
+      <w:r>
+        <w:t xml:space="preserve">Голова </w:t>
+      </w:r>
+      <w:r>
+        <w:t xml:space="preserve">= </w:t>
+      </w:r>
+      <w:r>
+        <w:rPr>
+          <w:lang w:val="en-US"/>
+        </w:rPr>
+        <w:t>S</w:t>
+      </w:r>
+      <w:r>
+        <w:t>-</w:t>
+      </w:r>
+      <w:r>
+        <w:t>выражение</w:t>
+      </w:r>
+    </w:p>
+    <w:p>
+      <w:pPr>
+        <w:ind w:left="708" w:firstLine="0"/>
+      </w:pPr>
+      <w:r>
+        <w:t xml:space="preserve">Хвост </w:t>
+      </w:r>
+      <w:r>
+        <w:t xml:space="preserve">= </w:t>
+      </w:r>
+      <w:r>
+        <w:t>список</w:t>
+      </w:r>
+    </w:p>
+    <w:p>
+      <w:r>
+        <w:t>Синтаксически:</w:t>
+      </w:r>
+      <w:r>
+        <w:br/>
+        <w:t>Любая структура (точечная пара или список) заключается в круглые скобки:</w:t>
+      </w:r>
+      <w:r>
+        <w:br/>
+        <w:t>(</w:t>
+      </w:r>
+      <w:proofErr w:type="gramStart"/>
+      <w:r>
+        <w:t>A .</w:t>
+      </w:r>
+      <w:proofErr w:type="gramEnd"/>
+      <w:r>
+        <w:t xml:space="preserve"> B) – точечная пара, (A) – список из одного элемента, пустой список</w:t>
+      </w:r>
+      <w:r>
+        <w:br/>
+        <w:t xml:space="preserve">изображается как </w:t>
+      </w:r>
+      <w:proofErr w:type="spellStart"/>
+      <w:r>
+        <w:t>Nil</w:t>
+      </w:r>
+      <w:proofErr w:type="spellEnd"/>
+      <w:r>
+        <w:t xml:space="preserve"> или ();</w:t>
+      </w:r>
+      <w:r>
+        <w:br/>
+        <w:t>непустой список по определению может быть изображен:</w:t>
+      </w:r>
+      <w:r>
+        <w:br/>
+        <w:t>(</w:t>
+      </w:r>
+      <w:proofErr w:type="gramStart"/>
+      <w:r>
+        <w:t>A .</w:t>
+      </w:r>
+      <w:proofErr w:type="gramEnd"/>
+      <w:r>
+        <w:t xml:space="preserve"> (</w:t>
+      </w:r>
+      <w:proofErr w:type="gramStart"/>
+      <w:r>
+        <w:t>B .</w:t>
+      </w:r>
+      <w:proofErr w:type="gramEnd"/>
+      <w:r>
+        <w:t xml:space="preserve"> (</w:t>
+      </w:r>
+      <w:proofErr w:type="gramStart"/>
+      <w:r>
+        <w:t>C .</w:t>
+      </w:r>
+      <w:proofErr w:type="gramEnd"/>
+      <w:r>
+        <w:t xml:space="preserve"> (</w:t>
+      </w:r>
+      <w:proofErr w:type="gramStart"/>
+      <w:r>
+        <w:t>D .</w:t>
+      </w:r>
+      <w:proofErr w:type="gramEnd"/>
+      <w:r>
+        <w:t xml:space="preserve"> ())))), допустимо изображение списка последовательностью</w:t>
+      </w:r>
+      <w:r>
+        <w:br/>
+        <w:t>атомов, разделенных пробелами – (A B C D).</w:t>
+      </w:r>
+      <w:r>
+        <w:br/>
+        <w:t>Элементы списка могут, в свою очередь, быть списками (любой список</w:t>
+      </w:r>
+      <w:r>
+        <w:br/>
+        <w:t>заключается в круглые скобки), например – (A (B C) (D (E))).</w:t>
+      </w:r>
+      <w:r>
+        <w:rPr>
+          <w:sz w:val="35"/>
+          <w:szCs w:val="35"/>
+        </w:rPr>
+        <w:t xml:space="preserve"> </w:t>
+      </w:r>
+      <w:r>
+        <w:t>Таким образом, синтаксически наличие скобок является признаком структуры – списка или</w:t>
+      </w:r>
+      <w:r>
+        <w:br/>
+        <w:t>точечной пары.</w:t>
+      </w:r>
+    </w:p>
+    <w:p>
+      <w:r>
+        <w:t xml:space="preserve">Любая непустая структура </w:t>
+      </w:r>
+      <w:proofErr w:type="spellStart"/>
+      <w:r>
+        <w:t>Lisp</w:t>
+      </w:r>
+      <w:proofErr w:type="spellEnd"/>
+      <w:r>
+        <w:t xml:space="preserve"> в памяти представляется списковой ячейкой,</w:t>
+      </w:r>
+      <w:r>
+        <w:br/>
+        <w:t>хранящей два указателя: на голову (первый элемент) и хвост – всё остальное.</w:t>
+      </w:r>
+      <w:r>
+        <w:br/>
+        <w:t>Точечная пара в памяти представляется бинарным узлом.</w:t>
+      </w:r>
+      <w:r>
+        <w:br/>
+        <w:t>Атом в памяти представлен пятью указателями.</w:t>
+      </w:r>
+    </w:p>
+    <w:p>
+      <w:r>
+        <w:lastRenderedPageBreak/>
+        <w:t>2.</w:t>
+      </w:r>
+      <w:r>
+        <w:t xml:space="preserve"> </w:t>
+      </w:r>
+      <w:r>
+        <w:t xml:space="preserve">Особенности языка </w:t>
+      </w:r>
+      <w:proofErr w:type="spellStart"/>
+      <w:r>
+        <w:t>Lisp</w:t>
+      </w:r>
+      <w:proofErr w:type="spellEnd"/>
+      <w:r>
+        <w:t>. Структура программы. Символ апостроф.</w:t>
+      </w:r>
+    </w:p>
+    <w:p>
+      <w:r>
+        <w:t xml:space="preserve">В числе уникальных особенностей выделяют интерактивность, автоматическое управление памятью, динамическую типизацию и замыкания. </w:t>
+      </w:r>
+    </w:p>
+    <w:p>
+      <w:r>
+        <w:t xml:space="preserve">Другой важной особенностью языка </w:t>
+      </w:r>
+      <w:proofErr w:type="spellStart"/>
+      <w:r>
+        <w:t>Lisp</w:t>
+      </w:r>
+      <w:proofErr w:type="spellEnd"/>
+      <w:r>
+        <w:t xml:space="preserve"> является единая синтаксическая форма записи программ и данных, что позволяет обрабатывать структуры данных как программы и модифицировать программы как данные. </w:t>
+      </w:r>
+    </w:p>
+    <w:p>
+      <w:r>
+        <w:t xml:space="preserve">Возможно, основной особенностью является тот факт, что программы, написанные на </w:t>
+      </w:r>
+      <w:proofErr w:type="spellStart"/>
+      <w:r>
+        <w:t>Lisp</w:t>
+      </w:r>
+      <w:proofErr w:type="spellEnd"/>
+      <w:r>
+        <w:t xml:space="preserve">, представляются в виде списков. Эта особенность позволяет программам, написанным на Лиспе, генерировать Лисп-код. </w:t>
+      </w:r>
+    </w:p>
+    <w:p>
+      <w:r>
+        <w:t>Структура программы: любое S-выражение является допустимой программой.</w:t>
+      </w:r>
+    </w:p>
+    <w:p>
+      <w:r>
+        <w:t xml:space="preserve">В зависимости от контекста одни и те же объекты могут играть роль переменных или констант, причем значения и того, и другого могут быть произвольной сложности. Если объект играет роль константы, то для объявления константы достаточно заблокировать его вычисление. Для такой блокировки вводится специальная функция </w:t>
+      </w:r>
+      <w:proofErr w:type="spellStart"/>
+      <w:r>
+        <w:t>quote</w:t>
+      </w:r>
+      <w:proofErr w:type="spellEnd"/>
+      <w:r>
+        <w:t>.</w:t>
+      </w:r>
+    </w:p>
+    <w:p>
+      <w:pPr>
+        <w:ind w:firstLine="708"/>
+      </w:pPr>
+      <w:r>
+        <w:rPr>
+          <w:lang w:val="en-US"/>
+        </w:rPr>
+        <w:t>quote</w:t>
+      </w:r>
+      <w:r>
+        <w:t xml:space="preserve"> – </w:t>
+      </w:r>
+      <w:r>
+        <w:t xml:space="preserve">это специальный оператор, имеющий собственное правило вычисления, а именно: ничего не делать. В явном виде оператор </w:t>
+      </w:r>
+      <w:r>
+        <w:rPr>
+          <w:lang w:val="en-US"/>
+        </w:rPr>
+        <w:t>quote</w:t>
+      </w:r>
+      <w:r>
+        <w:t xml:space="preserve"> </w:t>
+      </w:r>
+      <w:r>
+        <w:t>почти не используется, более</w:t>
+      </w:r>
+      <w:r>
+        <w:t xml:space="preserve"> распространена его сокращенная запись с кавычкой (апостроф).</w:t>
+      </w:r>
+    </w:p>
+    <w:p>
+      <w:pPr>
+        <w:pStyle w:val="a3"/>
+        <w:numPr>
+          <w:ilvl w:val="0"/>
+          <w:numId w:val="13"/>
+        </w:numPr>
+      </w:pPr>
+      <w:r>
+        <w:t xml:space="preserve">Базис языка </w:t>
+      </w:r>
+      <w:proofErr w:type="spellStart"/>
+      <w:r>
+        <w:t>Lisp</w:t>
+      </w:r>
+      <w:proofErr w:type="spellEnd"/>
+      <w:r>
+        <w:t>. Ядро языка.</w:t>
+      </w:r>
+    </w:p>
+    <w:p>
+      <w:pPr>
+        <w:ind w:firstLine="708"/>
+      </w:pPr>
+      <w:r>
+        <w:t>В базис языка входят:</w:t>
+      </w:r>
+    </w:p>
+    <w:p>
+      <w:pPr>
+        <w:ind w:firstLine="708"/>
+      </w:pPr>
+      <w:r>
+        <w:t>1) атомы и бинарные узлы;</w:t>
+      </w:r>
+    </w:p>
+    <w:p>
+      <w:pPr>
+        <w:ind w:firstLine="708"/>
+        <w:rPr>
+          <w:lang w:val="en-US"/>
+        </w:rPr>
+      </w:pPr>
+      <w:r>
+        <w:rPr>
+          <w:lang w:val="en-US"/>
+        </w:rPr>
+        <w:t xml:space="preserve">2) </w:t>
+      </w:r>
+      <w:r>
+        <w:t>функции</w:t>
+      </w:r>
+      <w:r>
+        <w:rPr>
+          <w:lang w:val="en-US"/>
+        </w:rPr>
+        <w:t xml:space="preserve">: car, </w:t>
+      </w:r>
+      <w:proofErr w:type="spellStart"/>
+      <w:r>
+        <w:rPr>
+          <w:lang w:val="en-US"/>
+        </w:rPr>
+        <w:t>cdr</w:t>
+      </w:r>
+      <w:proofErr w:type="spellEnd"/>
+      <w:r>
+        <w:rPr>
+          <w:lang w:val="en-US"/>
+        </w:rPr>
+        <w:t xml:space="preserve"> (</w:t>
+      </w:r>
+      <w:r>
+        <w:t>селекторы</w:t>
+      </w:r>
+      <w:r>
+        <w:rPr>
+          <w:lang w:val="en-US"/>
+        </w:rPr>
+        <w:t xml:space="preserve">), atom, eq, cons, </w:t>
+      </w:r>
+      <w:proofErr w:type="spellStart"/>
+      <w:r>
+        <w:rPr>
+          <w:lang w:val="en-US"/>
+        </w:rPr>
+        <w:t>cond</w:t>
+      </w:r>
+      <w:proofErr w:type="spellEnd"/>
+      <w:r>
+        <w:rPr>
+          <w:lang w:val="en-US"/>
+        </w:rPr>
+        <w:t>, quote, lambda, eval, label;</w:t>
+      </w:r>
+    </w:p>
+    <w:p>
+      <w:pPr>
+        <w:ind w:firstLine="708"/>
+      </w:pPr>
+      <w:r>
+        <w:t xml:space="preserve">3) функционалы: </w:t>
+      </w:r>
+      <w:proofErr w:type="spellStart"/>
+      <w:r>
+        <w:t>apply</w:t>
+      </w:r>
+      <w:proofErr w:type="spellEnd"/>
+      <w:r>
+        <w:t xml:space="preserve">, </w:t>
+      </w:r>
+      <w:proofErr w:type="spellStart"/>
+      <w:r>
+        <w:t>funcall</w:t>
+      </w:r>
+      <w:proofErr w:type="spellEnd"/>
+      <w:r>
+        <w:t>.</w:t>
+      </w:r>
+    </w:p>
+    <w:p>
+      <w:pPr>
+        <w:ind w:firstLine="708"/>
+      </w:pPr>
+      <w:r>
+        <w:t xml:space="preserve">Ядро языка </w:t>
+      </w:r>
+      <w:r>
+        <w:t>— это</w:t>
+      </w:r>
+      <w:r>
+        <w:t xml:space="preserve"> базис и небазисные наиболее употребляемые функции.</w:t>
+      </w:r>
+    </w:p>
+    <w:p>
+      <w:bookmarkStart w:id="0" w:name="_GoBack"/>
+      <w:bookmarkEnd w:id="0"/>
+    </w:p>
+    <w:p/>
+    <w:p>
+      <w:pPr>
+        <w:pStyle w:val="2"/>
+      </w:pPr>
+      <w:r>
+        <w:lastRenderedPageBreak/>
+        <w:t>Записи с лабораторной</w:t>
+      </w:r>
     </w:p>
     <w:p>
       <w:pPr>
@@ -1105,6 +1698,95 @@
     </w:lvl>
   </w:abstractNum>
   <w:abstractNum w:abstractNumId="10" w15:restartNumberingAfterBreak="0">
+    <w:nsid w:val="6B586602"/>
+    <w:multiLevelType w:val="hybridMultilevel"/>
+    <w:tmpl w:val="B76C230A"/>
+    <w:lvl w:ilvl="0" w:tplc="7BC82102">
+      <w:start w:val="3"/>
+      <w:numFmt w:val="decimal"/>
+      <w:lvlText w:val="%1."/>
+      <w:lvlJc w:val="left"/>
+      <w:pPr>
+        <w:ind w:left="1069" w:hanging="360"/>
+      </w:pPr>
+      <w:rPr>
+        <w:rFonts w:hint="default"/>
+      </w:rPr>
+    </w:lvl>
+    <w:lvl w:ilvl="1" w:tplc="04190019" w:tentative="1">
+      <w:start w:val="1"/>
+      <w:numFmt w:val="lowerLetter"/>
+      <w:lvlText w:val="%2."/>
+      <w:lvlJc w:val="left"/>
+      <w:pPr>
+        <w:ind w:left="1789" w:hanging="360"/>
+      </w:pPr>
+    </w:lvl>
+    <w:lvl w:ilvl="2" w:tplc="0419001B" w:tentative="1">
+      <w:start w:val="1"/>
+      <w:numFmt w:val="lowerRoman"/>
+      <w:lvlText w:val="%3."/>
+      <w:lvlJc w:val="right"/>
+      <w:pPr>
+        <w:ind w:left="2509" w:hanging="180"/>
+      </w:pPr>
+    </w:lvl>
+    <w:lvl w:ilvl="3" w:tplc="0419000F" w:tentative="1">
+      <w:start w:val="1"/>
+      <w:numFmt w:val="decimal"/>
+      <w:lvlText w:val="%4."/>
+      <w:lvlJc w:val="left"/>
+      <w:pPr>
+        <w:ind w:left="3229" w:hanging="360"/>
+      </w:pPr>
+    </w:lvl>
+    <w:lvl w:ilvl="4" w:tplc="04190019" w:tentative="1">
+      <w:start w:val="1"/>
+      <w:numFmt w:val="lowerLetter"/>
+      <w:lvlText w:val="%5."/>
+      <w:lvlJc w:val="left"/>
+      <w:pPr>
+        <w:ind w:left="3949" w:hanging="360"/>
+      </w:pPr>
+    </w:lvl>
+    <w:lvl w:ilvl="5" w:tplc="0419001B" w:tentative="1">
+      <w:start w:val="1"/>
+      <w:numFmt w:val="lowerRoman"/>
+      <w:lvlText w:val="%6."/>
+      <w:lvlJc w:val="right"/>
+      <w:pPr>
+        <w:ind w:left="4669" w:hanging="180"/>
+      </w:pPr>
+    </w:lvl>
+    <w:lvl w:ilvl="6" w:tplc="0419000F" w:tentative="1">
+      <w:start w:val="1"/>
+      <w:numFmt w:val="decimal"/>
+      <w:lvlText w:val="%7."/>
+      <w:lvlJc w:val="left"/>
+      <w:pPr>
+        <w:ind w:left="5389" w:hanging="360"/>
+      </w:pPr>
+    </w:lvl>
+    <w:lvl w:ilvl="7" w:tplc="04190019" w:tentative="1">
+      <w:start w:val="1"/>
+      <w:numFmt w:val="lowerLetter"/>
+      <w:lvlText w:val="%8."/>
+      <w:lvlJc w:val="left"/>
+      <w:pPr>
+        <w:ind w:left="6109" w:hanging="360"/>
+      </w:pPr>
+    </w:lvl>
+    <w:lvl w:ilvl="8" w:tplc="0419001B" w:tentative="1">
+      <w:start w:val="1"/>
+      <w:numFmt w:val="lowerRoman"/>
+      <w:lvlText w:val="%9."/>
+      <w:lvlJc w:val="right"/>
+      <w:pPr>
+        <w:ind w:left="6829" w:hanging="180"/>
+      </w:pPr>
+    </w:lvl>
+  </w:abstractNum>
+  <w:abstractNum w:abstractNumId="11" w15:restartNumberingAfterBreak="0">
     <w:nsid w:val="7BEF58AD"/>
     <w:multiLevelType w:val="hybridMultilevel"/>
     <w:tmpl w:val="5A8E5412"/>
@@ -1217,7 +1899,7 @@
       </w:rPr>
     </w:lvl>
   </w:abstractNum>
-  <w:abstractNum w:abstractNumId="11" w15:restartNumberingAfterBreak="0">
+  <w:abstractNum w:abstractNumId="12" w15:restartNumberingAfterBreak="0">
     <w:nsid w:val="7D0446E6"/>
     <w:multiLevelType w:val="hybridMultilevel"/>
     <w:tmpl w:val="68E8FE6E"/>
@@ -1319,7 +2001,7 @@
     <w:abstractNumId w:val="0"/>
   </w:num>
   <w:num w:numId="6">
-    <w:abstractNumId w:val="11"/>
+    <w:abstractNumId w:val="12"/>
   </w:num>
   <w:num w:numId="7">
     <w:abstractNumId w:val="6"/>
@@ -1331,13 +2013,16 @@
     <w:abstractNumId w:val="3"/>
   </w:num>
   <w:num w:numId="10">
-    <w:abstractNumId w:val="10"/>
+    <w:abstractNumId w:val="11"/>
   </w:num>
   <w:num w:numId="11">
     <w:abstractNumId w:val="4"/>
   </w:num>
   <w:num w:numId="12">
     <w:abstractNumId w:val="9"/>
+  </w:num>
+  <w:num w:numId="13">
+    <w:abstractNumId w:val="10"/>
   </w:num>
   <w:numIdMacAtCleanup w:val="5"/>
 </w:numbering>
@@ -2390,7 +3075,7 @@
 </file>
 
 <file path=customXml/itemProps1.xml><?xml version="1.0" encoding="utf-8"?>
-<ds:datastoreItem xmlns:ds="http://schemas.openxmlformats.org/officeDocument/2006/customXml" ds:itemID="{81F607D2-123F-4E1A-B0FA-722BF2ACF5E5}">
+<ds:datastoreItem xmlns:ds="http://schemas.openxmlformats.org/officeDocument/2006/customXml" ds:itemID="{CD464C04-4D17-423B-8B12-59B8C165F21A}">
   <ds:schemaRefs>
     <ds:schemaRef ds:uri="http://schemas.openxmlformats.org/officeDocument/2006/bibliography"/>
   </ds:schemaRefs>

</xml_diff>